<commit_message>
Cálculo de VaR5 e plot dos desvios padrões condicionais. Tem algo de errado com o modelo ARCH, talvez teremos que mudar o pacote de estimação.
</commit_message>
<xml_diff>
--- a/MODELO ARTIGO.docx
+++ b/MODELO ARTIGO.docx
@@ -1200,25 +1200,7 @@
           <w:sz w:val="24"/>
           <w:szCs w:val="24"/>
         </w:rPr>
-        <w:t xml:space="preserve"> é uma sequência de </w:t>
-      </w:r>
-      <w:proofErr w:type="gramStart"/>
-      <w:r>
-        <w:rPr>
-          <w:rFonts w:ascii="Arial" w:hAnsi="Arial" w:cs="Arial"/>
-          <w:sz w:val="24"/>
-          <w:szCs w:val="24"/>
-        </w:rPr>
-        <w:t>N(</w:t>
-      </w:r>
-      <w:proofErr w:type="gramEnd"/>
-      <w:r>
-        <w:rPr>
-          <w:rFonts w:ascii="Arial" w:hAnsi="Arial" w:cs="Arial"/>
-          <w:sz w:val="24"/>
-          <w:szCs w:val="24"/>
-        </w:rPr>
-        <w:t xml:space="preserve">0,1) i.d.d. variáveis aleatórias. O termo residual no tempo t, </w:t>
+        <w:t xml:space="preserve"> é uma sequência de N(0,1) i.d.d. variáveis aleatórias. O termo residual no tempo t, </w:t>
       </w:r>
       <w:r>
         <w:rPr>
@@ -1613,7 +1595,6 @@
         </w:rPr>
         <w:t xml:space="preserve">o desvio padrão de </w:t>
       </w:r>
-      <w:proofErr w:type="spellStart"/>
       <w:r>
         <w:rPr>
           <w:rFonts w:ascii="Arial" w:hAnsi="Arial" w:cs="Arial"/>
@@ -1622,31 +1603,8 @@
           <w:sz w:val="24"/>
           <w:szCs w:val="24"/>
         </w:rPr>
-        <w:t>rolling</w:t>
-      </w:r>
-      <w:proofErr w:type="spellEnd"/>
-      <w:r>
-        <w:rPr>
-          <w:rFonts w:ascii="Arial" w:hAnsi="Arial" w:cs="Arial"/>
-          <w:i/>
-          <w:iCs/>
-          <w:sz w:val="24"/>
-          <w:szCs w:val="24"/>
-        </w:rPr>
-        <w:t xml:space="preserve"> </w:t>
-      </w:r>
-      <w:proofErr w:type="spellStart"/>
-      <w:r>
-        <w:rPr>
-          <w:rFonts w:ascii="Arial" w:hAnsi="Arial" w:cs="Arial"/>
-          <w:i/>
-          <w:iCs/>
-          <w:sz w:val="24"/>
-          <w:szCs w:val="24"/>
-        </w:rPr>
-        <w:t>window</w:t>
-      </w:r>
-      <w:proofErr w:type="spellEnd"/>
+        <w:t>rolling window</w:t>
+      </w:r>
       <w:r>
         <w:rPr>
           <w:rFonts w:ascii="Arial" w:hAnsi="Arial" w:cs="Arial"/>
@@ -1741,47 +1699,7 @@
           <w:szCs w:val="24"/>
           <w:lang w:val="en-US"/>
         </w:rPr>
-        <w:t xml:space="preserve">No </w:t>
-      </w:r>
-      <w:proofErr w:type="spellStart"/>
-      <w:r>
-        <w:rPr>
-          <w:rFonts w:ascii="Arial" w:hAnsi="Arial" w:cs="Arial"/>
-          <w:sz w:val="24"/>
-          <w:szCs w:val="24"/>
-          <w:lang w:val="en-US"/>
-        </w:rPr>
-        <w:t>modelo</w:t>
-      </w:r>
-      <w:proofErr w:type="spellEnd"/>
-      <w:r>
-        <w:rPr>
-          <w:rFonts w:ascii="Arial" w:hAnsi="Arial" w:cs="Arial"/>
-          <w:sz w:val="24"/>
-          <w:szCs w:val="24"/>
-          <w:lang w:val="en-US"/>
-        </w:rPr>
-        <w:t xml:space="preserve"> </w:t>
-      </w:r>
-      <w:proofErr w:type="gramStart"/>
-      <w:r>
-        <w:rPr>
-          <w:rFonts w:ascii="Arial" w:hAnsi="Arial" w:cs="Arial"/>
-          <w:sz w:val="24"/>
-          <w:szCs w:val="24"/>
-          <w:lang w:val="en-US"/>
-        </w:rPr>
-        <w:t>ARCH(</w:t>
-      </w:r>
-      <w:proofErr w:type="gramEnd"/>
-      <w:r>
-        <w:rPr>
-          <w:rFonts w:ascii="Arial" w:hAnsi="Arial" w:cs="Arial"/>
-          <w:sz w:val="24"/>
-          <w:szCs w:val="24"/>
-          <w:lang w:val="en-US"/>
-        </w:rPr>
-        <w:t>1),</w:t>
+        <w:t>No modelo ARCH(1),</w:t>
       </w:r>
     </w:p>
     <w:p>
@@ -2222,25 +2140,7 @@
           <w:sz w:val="24"/>
           <w:szCs w:val="24"/>
         </w:rPr>
-        <w:t xml:space="preserve"> Em um </w:t>
-      </w:r>
-      <w:proofErr w:type="gramStart"/>
-      <w:r>
-        <w:rPr>
-          <w:rFonts w:ascii="Arial" w:hAnsi="Arial" w:cs="Arial"/>
-          <w:sz w:val="24"/>
-          <w:szCs w:val="24"/>
-        </w:rPr>
-        <w:t>GARCH(</w:t>
-      </w:r>
-      <w:proofErr w:type="gramEnd"/>
-      <w:r>
-        <w:rPr>
-          <w:rFonts w:ascii="Arial" w:hAnsi="Arial" w:cs="Arial"/>
-          <w:sz w:val="24"/>
-          <w:szCs w:val="24"/>
-        </w:rPr>
-        <w:t>1,1)</w:t>
+        <w:t xml:space="preserve"> Em um GARCH(1,1)</w:t>
       </w:r>
     </w:p>
     <w:p>
@@ -2473,17 +2373,17 @@
                   </m:r>
                 </m:sub>
               </m:sSub>
-              <m:sSubSup>
-                <m:sSubSupPr>
+              <m:sSub>
+                <m:sSubPr>
                   <m:ctrlPr>
                     <w:rPr>
-                      <w:rFonts w:ascii="Cambria Math" w:eastAsiaTheme="minorHAnsi" w:hAnsi="Cambria Math" w:cstheme="minorBidi"/>
+                      <w:rFonts w:ascii="Cambria Math" w:hAnsi="Cambria Math"/>
                       <w:i/>
                       <w:sz w:val="24"/>
                       <w:szCs w:val="24"/>
                     </w:rPr>
                   </m:ctrlPr>
-                </m:sSubSupPr>
+                </m:sSubPr>
                 <m:e>
                   <m:r>
                     <w:rPr>
@@ -2493,6 +2393,14 @@
                     </w:rPr>
                     <m:t>h</m:t>
                   </m:r>
+                  <m:ctrlPr>
+                    <w:rPr>
+                      <w:rFonts w:ascii="Cambria Math" w:eastAsiaTheme="minorHAnsi" w:hAnsi="Cambria Math"/>
+                      <w:i/>
+                      <w:sz w:val="24"/>
+                      <w:szCs w:val="24"/>
+                    </w:rPr>
+                  </m:ctrlPr>
                 </m:e>
                 <m:sub>
                   <m:r>
@@ -2503,18 +2411,16 @@
                     </w:rPr>
                     <m:t>t-1</m:t>
                   </m:r>
+                  <m:ctrlPr>
+                    <w:rPr>
+                      <w:rFonts w:ascii="Cambria Math" w:eastAsiaTheme="minorHAnsi" w:hAnsi="Cambria Math"/>
+                      <w:i/>
+                      <w:sz w:val="24"/>
+                      <w:szCs w:val="24"/>
+                    </w:rPr>
+                  </m:ctrlPr>
                 </m:sub>
-                <m:sup>
-                  <m:r>
-                    <w:rPr>
-                      <w:rFonts w:ascii="Cambria Math" w:hAnsi="Cambria Math"/>
-                      <w:sz w:val="24"/>
-                      <w:szCs w:val="24"/>
-                    </w:rPr>
-                    <m:t>2</m:t>
-                  </m:r>
-                </m:sup>
-              </m:sSubSup>
+              </m:sSub>
               <m:r>
                 <w:rPr>
                   <w:rFonts w:ascii="Cambria Math" w:hAnsi="Cambria Math"/>
@@ -2737,25 +2643,7 @@
           <w:sz w:val="24"/>
           <w:szCs w:val="24"/>
         </w:rPr>
-        <w:t xml:space="preserve">Para estimar uma equação como a </w:t>
-      </w:r>
-      <w:proofErr w:type="gramStart"/>
-      <w:r>
-        <w:rPr>
-          <w:rFonts w:ascii="Arial" w:hAnsi="Arial" w:cs="Arial"/>
-          <w:sz w:val="24"/>
-          <w:szCs w:val="24"/>
-        </w:rPr>
-        <w:t>GARCH(</w:t>
-      </w:r>
-      <w:proofErr w:type="gramEnd"/>
-      <w:r>
-        <w:rPr>
-          <w:rFonts w:ascii="Arial" w:hAnsi="Arial" w:cs="Arial"/>
-          <w:sz w:val="24"/>
-          <w:szCs w:val="24"/>
-        </w:rPr>
-        <w:t xml:space="preserve">1,1) é usada a máxima </w:t>
+        <w:t xml:space="preserve">Para estimar uma equação como a GARCH(1,1) é usada a máxima </w:t>
       </w:r>
       <w:r>
         <w:rPr>
@@ -3847,32 +3735,7 @@
           <w:sz w:val="24"/>
           <w:szCs w:val="24"/>
         </w:rPr>
-        <w:t xml:space="preserve"> é o valor da carteira de ativos no instante t. A expressão no lado direito da equação (12) indica o log-retorno. </w:t>
-      </w:r>
-      <w:r>
-        <w:rPr>
-          <w:rFonts w:ascii="Arial" w:hAnsi="Arial" w:cs="Arial"/>
-          <w:sz w:val="24"/>
-          <w:szCs w:val="24"/>
-          <w:u w:val="single"/>
-        </w:rPr>
-        <w:t>(FALAR PQ USAR RETORNOS SIMPLES COM PORTFOLIO)</w:t>
-      </w:r>
-      <w:r>
-        <w:rPr>
-          <w:rFonts w:ascii="Arial" w:hAnsi="Arial" w:cs="Arial"/>
-          <w:sz w:val="24"/>
-          <w:szCs w:val="24"/>
-        </w:rPr>
-        <w:t xml:space="preserve"> </w:t>
-      </w:r>
-      <w:r>
-        <w:rPr>
-          <w:rFonts w:ascii="Arial" w:hAnsi="Arial" w:cs="Arial"/>
-          <w:sz w:val="24"/>
-          <w:szCs w:val="24"/>
-        </w:rPr>
-        <w:t xml:space="preserve">O nível de significância do VaR especifica a probabilidade de dado nível de perda se concretizar. Logo, tendo em conta um VaR de 5%, espera-se que o valor seja excedido na proporção de um dia em cada 20 dias. </w:t>
+        <w:t xml:space="preserve"> é o valor da carteira de ativos no instante t. A expressão no lado direito da equação (12) indica o log-retorno. O nível de significância do VaR especifica a probabilidade de dado nível de perda se concretizar. Logo, tendo em conta um VaR de 5%, espera-se que o valor seja excedido na proporção de um dia em cada 20 dias. </w:t>
       </w:r>
       <w:r>
         <w:rPr>

</xml_diff>

<commit_message>
Adiciona breves comentários sobre a carteira e o período escolhidos.
</commit_message>
<xml_diff>
--- a/MODELO ARTIGO.docx
+++ b/MODELO ARTIGO.docx
@@ -478,7 +478,7 @@
     </w:p>
     <w:p>
       <w:pPr>
-        <w:spacing w:after="0" w:line="360" w:lineRule="auto"/>
+        <w:spacing w:after="0" w:line="276" w:lineRule="auto"/>
         <w:jc w:val="center"/>
         <w:rPr>
           <w:rFonts w:ascii="Arial" w:hAnsi="Arial" w:cs="Arial"/>
@@ -493,6 +493,14 @@
           <w:szCs w:val="24"/>
         </w:rPr>
         <w:t>Figura 1</w:t>
+      </w:r>
+      <w:r>
+        <w:rPr>
+          <w:rFonts w:ascii="Arial" w:hAnsi="Arial" w:cs="Arial"/>
+          <w:sz w:val="24"/>
+          <w:szCs w:val="24"/>
+        </w:rPr>
+        <w:t xml:space="preserve"> – Retornos diários para uma carteira teórica com três ativos</w:t>
       </w:r>
     </w:p>
     <w:p>
@@ -510,9 +518,9 @@
           <w:noProof/>
         </w:rPr>
         <w:drawing>
-          <wp:inline distT="0" distB="0" distL="0" distR="0" wp14:anchorId="45A5E4F8" wp14:editId="107572A0">
-            <wp:extent cx="5704205" cy="5448300"/>
-            <wp:effectExtent l="0" t="0" r="0" b="0"/>
+          <wp:inline distT="0" distB="0" distL="0" distR="0" wp14:anchorId="60574298" wp14:editId="48847A08">
+            <wp:extent cx="5713730" cy="5505450"/>
+            <wp:effectExtent l="0" t="0" r="1270" b="0"/>
             <wp:docPr id="1" name="Imagem 1"/>
             <wp:cNvGraphicFramePr>
               <a:graphicFrameLocks xmlns:a="http://schemas.openxmlformats.org/drawingml/2006/main" noChangeAspect="1"/>
@@ -526,13 +534,13 @@
                   </pic:nvPicPr>
                   <pic:blipFill rotWithShape="1">
                     <a:blip r:embed="rId8"/>
-                    <a:srcRect l="166" t="1000" b="3645"/>
+                    <a:srcRect b="3646"/>
                     <a:stretch/>
                   </pic:blipFill>
                   <pic:spPr bwMode="auto">
                     <a:xfrm>
                       <a:off x="0" y="0"/>
-                      <a:ext cx="5704760" cy="5448830"/>
+                      <a:ext cx="5714286" cy="5505986"/>
                     </a:xfrm>
                     <a:prstGeom prst="rect">
                       <a:avLst/>
@@ -634,7 +642,23 @@
           <w:sz w:val="24"/>
           <w:szCs w:val="24"/>
         </w:rPr>
-        <w:t>Nesse sentido, este artigo apresenta um exemplo de mensuração de risco utilizando modelos de heterocedasticidade condicional, o que pode servir de insumo para uma variedade de decisões econômicas.</w:t>
+        <w:t xml:space="preserve">Nesse sentido, este artigo apresenta um exemplo </w:t>
+      </w:r>
+      <w:r>
+        <w:rPr>
+          <w:rFonts w:ascii="Arial" w:hAnsi="Arial" w:cs="Arial"/>
+          <w:sz w:val="24"/>
+          <w:szCs w:val="24"/>
+        </w:rPr>
+        <w:t xml:space="preserve">prático </w:t>
+      </w:r>
+      <w:r>
+        <w:rPr>
+          <w:rFonts w:ascii="Arial" w:hAnsi="Arial" w:cs="Arial"/>
+          <w:sz w:val="24"/>
+          <w:szCs w:val="24"/>
+        </w:rPr>
+        <w:t>de mensuração de risco utilizando modelos de heterocedasticidade condicional, o que pode servir de insumo para uma variedade de decisões econômicas.</w:t>
       </w:r>
     </w:p>
     <w:p>
@@ -1200,7 +1224,25 @@
           <w:sz w:val="24"/>
           <w:szCs w:val="24"/>
         </w:rPr>
-        <w:t xml:space="preserve"> é uma sequência de N(0,1) i.d.d. variáveis aleatórias. O termo residual no tempo t, </w:t>
+        <w:t xml:space="preserve"> é uma sequência de </w:t>
+      </w:r>
+      <w:proofErr w:type="gramStart"/>
+      <w:r>
+        <w:rPr>
+          <w:rFonts w:ascii="Arial" w:hAnsi="Arial" w:cs="Arial"/>
+          <w:sz w:val="24"/>
+          <w:szCs w:val="24"/>
+        </w:rPr>
+        <w:t>N(</w:t>
+      </w:r>
+      <w:proofErr w:type="gramEnd"/>
+      <w:r>
+        <w:rPr>
+          <w:rFonts w:ascii="Arial" w:hAnsi="Arial" w:cs="Arial"/>
+          <w:sz w:val="24"/>
+          <w:szCs w:val="24"/>
+        </w:rPr>
+        <w:t xml:space="preserve">0,1) i.d.d. variáveis aleatórias. O termo residual no tempo t, </w:t>
       </w:r>
       <w:r>
         <w:rPr>
@@ -1595,6 +1637,7 @@
         </w:rPr>
         <w:t xml:space="preserve">o desvio padrão de </w:t>
       </w:r>
+      <w:proofErr w:type="spellStart"/>
       <w:r>
         <w:rPr>
           <w:rFonts w:ascii="Arial" w:hAnsi="Arial" w:cs="Arial"/>
@@ -1603,8 +1646,31 @@
           <w:sz w:val="24"/>
           <w:szCs w:val="24"/>
         </w:rPr>
-        <w:t>rolling window</w:t>
-      </w:r>
+        <w:t>rolling</w:t>
+      </w:r>
+      <w:proofErr w:type="spellEnd"/>
+      <w:r>
+        <w:rPr>
+          <w:rFonts w:ascii="Arial" w:hAnsi="Arial" w:cs="Arial"/>
+          <w:i/>
+          <w:iCs/>
+          <w:sz w:val="24"/>
+          <w:szCs w:val="24"/>
+        </w:rPr>
+        <w:t xml:space="preserve"> </w:t>
+      </w:r>
+      <w:proofErr w:type="spellStart"/>
+      <w:r>
+        <w:rPr>
+          <w:rFonts w:ascii="Arial" w:hAnsi="Arial" w:cs="Arial"/>
+          <w:i/>
+          <w:iCs/>
+          <w:sz w:val="24"/>
+          <w:szCs w:val="24"/>
+        </w:rPr>
+        <w:t>window</w:t>
+      </w:r>
+      <w:proofErr w:type="spellEnd"/>
       <w:r>
         <w:rPr>
           <w:rFonts w:ascii="Arial" w:hAnsi="Arial" w:cs="Arial"/>
@@ -1699,7 +1765,47 @@
           <w:szCs w:val="24"/>
           <w:lang w:val="en-US"/>
         </w:rPr>
-        <w:t>No modelo ARCH(1),</w:t>
+        <w:t xml:space="preserve">No </w:t>
+      </w:r>
+      <w:proofErr w:type="spellStart"/>
+      <w:r>
+        <w:rPr>
+          <w:rFonts w:ascii="Arial" w:hAnsi="Arial" w:cs="Arial"/>
+          <w:sz w:val="24"/>
+          <w:szCs w:val="24"/>
+          <w:lang w:val="en-US"/>
+        </w:rPr>
+        <w:t>modelo</w:t>
+      </w:r>
+      <w:proofErr w:type="spellEnd"/>
+      <w:r>
+        <w:rPr>
+          <w:rFonts w:ascii="Arial" w:hAnsi="Arial" w:cs="Arial"/>
+          <w:sz w:val="24"/>
+          <w:szCs w:val="24"/>
+          <w:lang w:val="en-US"/>
+        </w:rPr>
+        <w:t xml:space="preserve"> </w:t>
+      </w:r>
+      <w:proofErr w:type="gramStart"/>
+      <w:r>
+        <w:rPr>
+          <w:rFonts w:ascii="Arial" w:hAnsi="Arial" w:cs="Arial"/>
+          <w:sz w:val="24"/>
+          <w:szCs w:val="24"/>
+          <w:lang w:val="en-US"/>
+        </w:rPr>
+        <w:t>ARCH(</w:t>
+      </w:r>
+      <w:proofErr w:type="gramEnd"/>
+      <w:r>
+        <w:rPr>
+          <w:rFonts w:ascii="Arial" w:hAnsi="Arial" w:cs="Arial"/>
+          <w:sz w:val="24"/>
+          <w:szCs w:val="24"/>
+          <w:lang w:val="en-US"/>
+        </w:rPr>
+        <w:t>1),</w:t>
       </w:r>
     </w:p>
     <w:p>
@@ -2140,7 +2246,25 @@
           <w:sz w:val="24"/>
           <w:szCs w:val="24"/>
         </w:rPr>
-        <w:t xml:space="preserve"> Em um GARCH(1,1)</w:t>
+        <w:t xml:space="preserve"> Em um </w:t>
+      </w:r>
+      <w:proofErr w:type="gramStart"/>
+      <w:r>
+        <w:rPr>
+          <w:rFonts w:ascii="Arial" w:hAnsi="Arial" w:cs="Arial"/>
+          <w:sz w:val="24"/>
+          <w:szCs w:val="24"/>
+        </w:rPr>
+        <w:t>GARCH(</w:t>
+      </w:r>
+      <w:proofErr w:type="gramEnd"/>
+      <w:r>
+        <w:rPr>
+          <w:rFonts w:ascii="Arial" w:hAnsi="Arial" w:cs="Arial"/>
+          <w:sz w:val="24"/>
+          <w:szCs w:val="24"/>
+        </w:rPr>
+        <w:t>1,1)</w:t>
       </w:r>
     </w:p>
     <w:p>
@@ -2643,7 +2767,25 @@
           <w:sz w:val="24"/>
           <w:szCs w:val="24"/>
         </w:rPr>
-        <w:t xml:space="preserve">Para estimar uma equação como a GARCH(1,1) é usada a máxima </w:t>
+        <w:t xml:space="preserve">Para estimar uma equação como a </w:t>
+      </w:r>
+      <w:proofErr w:type="gramStart"/>
+      <w:r>
+        <w:rPr>
+          <w:rFonts w:ascii="Arial" w:hAnsi="Arial" w:cs="Arial"/>
+          <w:sz w:val="24"/>
+          <w:szCs w:val="24"/>
+        </w:rPr>
+        <w:t>GARCH(</w:t>
+      </w:r>
+      <w:proofErr w:type="gramEnd"/>
+      <w:r>
+        <w:rPr>
+          <w:rFonts w:ascii="Arial" w:hAnsi="Arial" w:cs="Arial"/>
+          <w:sz w:val="24"/>
+          <w:szCs w:val="24"/>
+        </w:rPr>
+        <w:t xml:space="preserve">1,1) é usada a máxima </w:t>
       </w:r>
       <w:r>
         <w:rPr>
@@ -3323,23 +3465,13 @@
           <w:szCs w:val="24"/>
         </w:rPr>
       </w:pPr>
-    </w:p>
-    <w:p>
-      <w:pPr>
-        <w:spacing w:after="0" w:line="360" w:lineRule="auto"/>
-        <w:jc w:val="both"/>
-        <w:rPr>
-          <w:rFonts w:ascii="Arial" w:hAnsi="Arial" w:cs="Arial"/>
-          <w:sz w:val="24"/>
-          <w:szCs w:val="24"/>
-        </w:rPr>
-      </w:pPr>
-      <w:r>
-        <w:rPr>
-          <w:rFonts w:ascii="Arial" w:hAnsi="Arial" w:cs="Arial"/>
-          <w:sz w:val="24"/>
-          <w:szCs w:val="24"/>
-        </w:rPr>
+      <w:r>
+        <w:rPr>
+          <w:rFonts w:ascii="Arial" w:hAnsi="Arial" w:cs="Arial"/>
+          <w:sz w:val="24"/>
+          <w:szCs w:val="24"/>
+        </w:rPr>
+        <w:lastRenderedPageBreak/>
         <w:t>Mais precisamente, pode-se ainda descrever o VaR como o percentil inferior da distribuição de retornos previstos dos fatores de risco de mercado para um horizonte de risco específico. O retorno (</w:t>
       </w:r>
       <m:oMath>
@@ -3976,127 +4108,232 @@
           <w:szCs w:val="24"/>
         </w:rPr>
       </w:pPr>
-    </w:p>
-    <w:p>
-      <w:pPr>
-        <w:spacing w:after="0" w:line="360" w:lineRule="auto"/>
-        <w:jc w:val="both"/>
-        <w:rPr>
-          <w:rFonts w:ascii="Arial" w:hAnsi="Arial" w:cs="Arial"/>
-          <w:sz w:val="24"/>
-          <w:szCs w:val="24"/>
-        </w:rPr>
-      </w:pPr>
-    </w:p>
-    <w:p>
-      <w:pPr>
-        <w:spacing w:after="0" w:line="360" w:lineRule="auto"/>
-        <w:jc w:val="both"/>
-        <w:rPr>
-          <w:rFonts w:ascii="Arial" w:hAnsi="Arial" w:cs="Arial"/>
-          <w:sz w:val="24"/>
-          <w:szCs w:val="24"/>
-        </w:rPr>
-      </w:pPr>
-    </w:p>
-    <w:p>
-      <w:pPr>
-        <w:spacing w:after="0" w:line="360" w:lineRule="auto"/>
-        <w:jc w:val="both"/>
-        <w:rPr>
-          <w:rFonts w:ascii="Arial" w:hAnsi="Arial" w:cs="Arial"/>
-          <w:sz w:val="24"/>
-          <w:szCs w:val="24"/>
-        </w:rPr>
-      </w:pPr>
-    </w:p>
-    <w:p>
-      <w:pPr>
-        <w:spacing w:after="0" w:line="360" w:lineRule="auto"/>
-        <w:jc w:val="both"/>
-        <w:rPr>
-          <w:rFonts w:ascii="Arial" w:hAnsi="Arial" w:cs="Arial"/>
-          <w:sz w:val="24"/>
-          <w:szCs w:val="24"/>
-        </w:rPr>
-      </w:pPr>
-    </w:p>
-    <w:p>
-      <w:pPr>
-        <w:spacing w:after="0" w:line="360" w:lineRule="auto"/>
-        <w:jc w:val="both"/>
-        <w:rPr>
-          <w:rFonts w:ascii="Arial" w:hAnsi="Arial" w:cs="Arial"/>
-          <w:sz w:val="24"/>
-          <w:szCs w:val="24"/>
-        </w:rPr>
-      </w:pPr>
-    </w:p>
-    <w:p>
-      <w:pPr>
-        <w:spacing w:after="0" w:line="360" w:lineRule="auto"/>
-        <w:jc w:val="both"/>
-        <w:rPr>
-          <w:rFonts w:ascii="Arial" w:hAnsi="Arial" w:cs="Arial"/>
-          <w:sz w:val="24"/>
-          <w:szCs w:val="24"/>
-        </w:rPr>
-      </w:pPr>
-    </w:p>
-    <w:p>
-      <w:pPr>
-        <w:spacing w:after="0" w:line="360" w:lineRule="auto"/>
-        <w:jc w:val="both"/>
-        <w:rPr>
-          <w:rFonts w:ascii="Arial" w:hAnsi="Arial" w:cs="Arial"/>
-          <w:sz w:val="24"/>
-          <w:szCs w:val="24"/>
-        </w:rPr>
-      </w:pPr>
-    </w:p>
-    <w:p>
-      <w:pPr>
-        <w:spacing w:after="0" w:line="360" w:lineRule="auto"/>
-        <w:jc w:val="both"/>
-        <w:rPr>
-          <w:rFonts w:ascii="Arial" w:hAnsi="Arial" w:cs="Arial"/>
-          <w:sz w:val="24"/>
-          <w:szCs w:val="24"/>
-        </w:rPr>
-      </w:pPr>
-    </w:p>
-    <w:p>
-      <w:pPr>
-        <w:spacing w:after="0" w:line="360" w:lineRule="auto"/>
-        <w:jc w:val="both"/>
-        <w:rPr>
-          <w:rFonts w:ascii="Arial" w:hAnsi="Arial" w:cs="Arial"/>
-          <w:sz w:val="24"/>
-          <w:szCs w:val="24"/>
-        </w:rPr>
-      </w:pPr>
-    </w:p>
-    <w:p>
-      <w:pPr>
-        <w:spacing w:after="0" w:line="360" w:lineRule="auto"/>
-        <w:jc w:val="both"/>
-        <w:rPr>
-          <w:rFonts w:ascii="Arial" w:hAnsi="Arial" w:cs="Arial"/>
-          <w:sz w:val="24"/>
-          <w:szCs w:val="24"/>
-        </w:rPr>
-      </w:pPr>
-    </w:p>
-    <w:p>
-      <w:pPr>
-        <w:spacing w:after="0" w:line="360" w:lineRule="auto"/>
-        <w:jc w:val="both"/>
-        <w:rPr>
-          <w:rFonts w:ascii="Arial" w:hAnsi="Arial" w:cs="Arial"/>
-          <w:sz w:val="24"/>
-          <w:szCs w:val="24"/>
-        </w:rPr>
-      </w:pPr>
+      <w:r>
+        <w:rPr>
+          <w:rFonts w:ascii="Arial" w:hAnsi="Arial" w:cs="Arial"/>
+          <w:sz w:val="24"/>
+          <w:szCs w:val="24"/>
+        </w:rPr>
+        <w:t xml:space="preserve">Como o objetivo do artigo envolve desenvolver um exemplo prático, foi concebida uma possível carteira real. A carteira é composta de 50% BOVA11 (ativo que replica o Índice Bovespa), 30% IVVB11 (como forma de exposição ao dólar) e 20% SMAL11 (exposição a </w:t>
+      </w:r>
+      <w:r>
+        <w:rPr>
+          <w:rFonts w:ascii="Arial" w:hAnsi="Arial" w:cs="Arial"/>
+          <w:sz w:val="24"/>
+          <w:szCs w:val="24"/>
+        </w:rPr>
+        <w:t>ativos</w:t>
+      </w:r>
+      <w:r>
+        <w:rPr>
+          <w:rFonts w:ascii="Arial" w:hAnsi="Arial" w:cs="Arial"/>
+          <w:sz w:val="24"/>
+          <w:szCs w:val="24"/>
+        </w:rPr>
+        <w:t xml:space="preserve"> de maior retorno, mas também ma</w:t>
+      </w:r>
+      <w:r>
+        <w:rPr>
+          <w:rFonts w:ascii="Arial" w:hAnsi="Arial" w:cs="Arial"/>
+          <w:sz w:val="24"/>
+          <w:szCs w:val="24"/>
+        </w:rPr>
+        <w:t>ior</w:t>
+      </w:r>
+      <w:r>
+        <w:rPr>
+          <w:rFonts w:ascii="Arial" w:hAnsi="Arial" w:cs="Arial"/>
+          <w:sz w:val="24"/>
+          <w:szCs w:val="24"/>
+        </w:rPr>
+        <w:t xml:space="preserve"> risco). </w:t>
+      </w:r>
+      <w:r>
+        <w:rPr>
+          <w:rFonts w:ascii="Arial" w:hAnsi="Arial" w:cs="Arial"/>
+          <w:sz w:val="24"/>
+          <w:szCs w:val="24"/>
+        </w:rPr>
+        <w:t>A média ponderada do log-retorno de ações individuais não é igual ao retorno da carteira. Na verdade, os log-retornos não são uma função linear dos pesos de ativos. Em comparação, se os retornos simples forem usados então o retorno da carteira é a média ponderada dos ativos nessa carteira. Por esse motivo, empregou-se o cálculo do retorno do portfolio através de retornos simples</w:t>
+      </w:r>
+      <w:r>
+        <w:rPr>
+          <w:rFonts w:ascii="Arial" w:hAnsi="Arial" w:cs="Arial"/>
+          <w:sz w:val="24"/>
+          <w:szCs w:val="24"/>
+        </w:rPr>
+        <w:t xml:space="preserve"> (CAMPBELL; LO; MACKINLAY, 2007)</w:t>
+      </w:r>
+      <w:r>
+        <w:rPr>
+          <w:rFonts w:ascii="Arial" w:hAnsi="Arial" w:cs="Arial"/>
+          <w:sz w:val="24"/>
+          <w:szCs w:val="24"/>
+        </w:rPr>
+        <w:t xml:space="preserve">. </w:t>
+      </w:r>
+    </w:p>
+    <w:p>
+      <w:pPr>
+        <w:spacing w:after="0" w:line="360" w:lineRule="auto"/>
+        <w:jc w:val="both"/>
+        <w:rPr>
+          <w:rFonts w:ascii="Arial" w:hAnsi="Arial" w:cs="Arial"/>
+          <w:sz w:val="24"/>
+          <w:szCs w:val="24"/>
+        </w:rPr>
+      </w:pPr>
+    </w:p>
+    <w:p>
+      <w:pPr>
+        <w:spacing w:after="0" w:line="360" w:lineRule="auto"/>
+        <w:jc w:val="both"/>
+        <w:rPr>
+          <w:rFonts w:ascii="Arial" w:hAnsi="Arial" w:cs="Arial"/>
+          <w:sz w:val="24"/>
+          <w:szCs w:val="24"/>
+        </w:rPr>
+      </w:pPr>
+      <w:r>
+        <w:rPr>
+          <w:rFonts w:ascii="Arial" w:hAnsi="Arial" w:cs="Arial"/>
+          <w:sz w:val="24"/>
+          <w:szCs w:val="24"/>
+        </w:rPr>
+        <w:lastRenderedPageBreak/>
+        <w:t xml:space="preserve">O período de análise escolhido foi entre 01/01/2015 a 01/01/2021 </w:t>
+      </w:r>
+      <w:r>
+        <w:rPr>
+          <w:rFonts w:ascii="Arial" w:hAnsi="Arial" w:cs="Arial"/>
+          <w:sz w:val="24"/>
+          <w:szCs w:val="24"/>
+          <w:u w:val="single"/>
+        </w:rPr>
+        <w:t>(alteração?)</w:t>
+      </w:r>
+      <w:r>
+        <w:rPr>
+          <w:rFonts w:ascii="Arial" w:hAnsi="Arial" w:cs="Arial"/>
+          <w:sz w:val="24"/>
+          <w:szCs w:val="24"/>
+        </w:rPr>
+        <w:t xml:space="preserve">, fornecendo uma amostra suficientemente grande para estimação e englobando o momento de grande incerteza no mercado financeiro relacionado ao coronavírus, </w:t>
+      </w:r>
+      <w:r>
+        <w:rPr>
+          <w:rFonts w:ascii="Arial" w:hAnsi="Arial" w:cs="Arial"/>
+          <w:sz w:val="24"/>
+          <w:szCs w:val="24"/>
+        </w:rPr>
+        <w:t>que</w:t>
+      </w:r>
+      <w:r>
+        <w:rPr>
+          <w:rFonts w:ascii="Arial" w:hAnsi="Arial" w:cs="Arial"/>
+          <w:sz w:val="24"/>
+          <w:szCs w:val="24"/>
+        </w:rPr>
+        <w:t xml:space="preserve"> particularmente interessa ao uso de VaR devido a alta volatilidade dos retornos, já que podem ocasionar perdas significativas para os agentes</w:t>
+      </w:r>
+      <w:r>
+        <w:rPr>
+          <w:rFonts w:ascii="Arial" w:hAnsi="Arial" w:cs="Arial"/>
+          <w:sz w:val="24"/>
+          <w:szCs w:val="24"/>
+        </w:rPr>
+        <w:t xml:space="preserve"> econômicos</w:t>
+      </w:r>
+      <w:r>
+        <w:rPr>
+          <w:rFonts w:ascii="Arial" w:hAnsi="Arial" w:cs="Arial"/>
+          <w:sz w:val="24"/>
+          <w:szCs w:val="24"/>
+        </w:rPr>
+        <w:t xml:space="preserve">. </w:t>
+      </w:r>
+      <w:r>
+        <w:rPr>
+          <w:rFonts w:ascii="Arial" w:hAnsi="Arial" w:cs="Arial"/>
+          <w:sz w:val="24"/>
+          <w:szCs w:val="24"/>
+        </w:rPr>
+        <w:t>Foi feito um corte na amostra</w:t>
+      </w:r>
+      <w:r>
+        <w:rPr>
+          <w:rFonts w:ascii="Arial" w:hAnsi="Arial" w:cs="Arial"/>
+          <w:sz w:val="24"/>
+          <w:szCs w:val="24"/>
+        </w:rPr>
+        <w:t xml:space="preserve"> utilizada para estimação</w:t>
+      </w:r>
+      <w:r>
+        <w:rPr>
+          <w:rFonts w:ascii="Arial" w:hAnsi="Arial" w:cs="Arial"/>
+          <w:sz w:val="24"/>
+          <w:szCs w:val="24"/>
+        </w:rPr>
+        <w:t xml:space="preserve"> em 01/01/2018 </w:t>
+      </w:r>
+      <w:r>
+        <w:rPr>
+          <w:rFonts w:ascii="Arial" w:hAnsi="Arial" w:cs="Arial"/>
+          <w:sz w:val="24"/>
+          <w:szCs w:val="24"/>
+          <w:u w:val="single"/>
+        </w:rPr>
+        <w:t>(alteração?)</w:t>
+      </w:r>
+      <w:r>
+        <w:rPr>
+          <w:rFonts w:ascii="Arial" w:hAnsi="Arial" w:cs="Arial"/>
+          <w:sz w:val="24"/>
+          <w:szCs w:val="24"/>
+        </w:rPr>
+        <w:t xml:space="preserve">, possibilitando simular a performance real de previsão dos modelos com uma janela rolante. </w:t>
+      </w:r>
+    </w:p>
+    <w:p>
+      <w:pPr>
+        <w:spacing w:after="0" w:line="360" w:lineRule="auto"/>
+        <w:jc w:val="both"/>
+        <w:rPr>
+          <w:rFonts w:ascii="Arial" w:hAnsi="Arial" w:cs="Arial"/>
+          <w:sz w:val="24"/>
+          <w:szCs w:val="24"/>
+        </w:rPr>
+      </w:pPr>
+    </w:p>
+    <w:p>
+      <w:pPr>
+        <w:spacing w:after="0" w:line="360" w:lineRule="auto"/>
+        <w:jc w:val="both"/>
+        <w:rPr>
+          <w:rFonts w:ascii="Arial" w:hAnsi="Arial" w:cs="Arial"/>
+          <w:sz w:val="24"/>
+          <w:szCs w:val="24"/>
+        </w:rPr>
+      </w:pPr>
+    </w:p>
+    <w:p>
+      <w:pPr>
+        <w:spacing w:after="0" w:line="360" w:lineRule="auto"/>
+        <w:jc w:val="both"/>
+        <w:rPr>
+          <w:rFonts w:ascii="Arial" w:hAnsi="Arial" w:cs="Arial"/>
+          <w:sz w:val="24"/>
+          <w:szCs w:val="24"/>
+        </w:rPr>
+      </w:pPr>
+      <w:r>
+        <w:rPr>
+          <w:rFonts w:ascii="Arial" w:hAnsi="Arial" w:cs="Arial"/>
+          <w:sz w:val="24"/>
+          <w:szCs w:val="24"/>
+        </w:rPr>
+        <w:t>Tabela 1 – Estatísticas descritivas do portfolio</w:t>
+      </w:r>
     </w:p>
     <w:p>
       <w:pPr>
@@ -4958,6 +5195,189 @@
           <w:lang w:val="en-US"/>
         </w:rPr>
       </w:pPr>
+      <w:hyperlink r:id="rId9" w:history="1">
+        <w:r>
+          <w:rPr>
+            <w:rFonts w:ascii="Arial" w:hAnsi="Arial" w:cs="Arial"/>
+            <w:sz w:val="24"/>
+            <w:szCs w:val="24"/>
+            <w:lang w:val="en-US"/>
+          </w:rPr>
+          <w:t>CAMPBELL, J. Y.</w:t>
+        </w:r>
+        <w:r>
+          <w:rPr>
+            <w:rFonts w:ascii="Arial" w:hAnsi="Arial" w:cs="Arial"/>
+            <w:sz w:val="24"/>
+            <w:szCs w:val="24"/>
+            <w:lang w:val="en-US"/>
+          </w:rPr>
+          <w:t>;</w:t>
+        </w:r>
+        <w:r>
+          <w:rPr>
+            <w:rFonts w:ascii="Arial" w:hAnsi="Arial" w:cs="Arial"/>
+            <w:sz w:val="24"/>
+            <w:szCs w:val="24"/>
+            <w:lang w:val="en-US"/>
+          </w:rPr>
+          <w:t xml:space="preserve"> LO</w:t>
+        </w:r>
+        <w:r>
+          <w:rPr>
+            <w:rFonts w:ascii="Arial" w:hAnsi="Arial" w:cs="Arial"/>
+            <w:sz w:val="24"/>
+            <w:szCs w:val="24"/>
+            <w:lang w:val="en-US"/>
+          </w:rPr>
+          <w:t>,</w:t>
+        </w:r>
+        <w:r>
+          <w:rPr>
+            <w:rFonts w:ascii="Arial" w:hAnsi="Arial" w:cs="Arial"/>
+            <w:sz w:val="24"/>
+            <w:szCs w:val="24"/>
+            <w:lang w:val="en-US"/>
+          </w:rPr>
+          <w:t xml:space="preserve"> A. W.</w:t>
+        </w:r>
+        <w:r>
+          <w:rPr>
+            <w:rFonts w:ascii="Arial" w:hAnsi="Arial" w:cs="Arial"/>
+            <w:sz w:val="24"/>
+            <w:szCs w:val="24"/>
+            <w:lang w:val="en-US"/>
+          </w:rPr>
+          <w:t>;</w:t>
+        </w:r>
+        <w:r>
+          <w:rPr>
+            <w:rFonts w:ascii="Arial" w:hAnsi="Arial" w:cs="Arial"/>
+            <w:sz w:val="24"/>
+            <w:szCs w:val="24"/>
+            <w:lang w:val="en-US"/>
+          </w:rPr>
+          <w:t xml:space="preserve"> MACKINLAY</w:t>
+        </w:r>
+        <w:r>
+          <w:rPr>
+            <w:rFonts w:ascii="Arial" w:hAnsi="Arial" w:cs="Arial"/>
+            <w:sz w:val="24"/>
+            <w:szCs w:val="24"/>
+            <w:lang w:val="en-US"/>
+          </w:rPr>
+          <w:t xml:space="preserve">, A. C. </w:t>
+        </w:r>
+        <w:r>
+          <w:rPr>
+            <w:rFonts w:ascii="Arial" w:hAnsi="Arial" w:cs="Arial"/>
+            <w:b/>
+            <w:bCs/>
+            <w:sz w:val="24"/>
+            <w:szCs w:val="24"/>
+            <w:lang w:val="en-US"/>
+          </w:rPr>
+          <w:t>The econometrics of financial markets</w:t>
+        </w:r>
+      </w:hyperlink>
+      <w:hyperlink r:id="rId10" w:history="1">
+        <w:r>
+          <w:rPr>
+            <w:rFonts w:ascii="Arial" w:hAnsi="Arial" w:cs="Arial"/>
+            <w:sz w:val="24"/>
+            <w:szCs w:val="24"/>
+            <w:lang w:val="en-US"/>
+          </w:rPr>
+          <w:t>. New Jersey</w:t>
+        </w:r>
+        <w:r>
+          <w:rPr>
+            <w:rFonts w:ascii="Arial" w:hAnsi="Arial" w:cs="Arial"/>
+            <w:sz w:val="24"/>
+            <w:szCs w:val="24"/>
+            <w:lang w:val="en-US"/>
+          </w:rPr>
+          <w:t xml:space="preserve">: </w:t>
+        </w:r>
+        <w:r>
+          <w:rPr>
+            <w:rFonts w:ascii="Arial" w:hAnsi="Arial" w:cs="Arial"/>
+            <w:sz w:val="24"/>
+            <w:szCs w:val="24"/>
+            <w:lang w:val="en-US"/>
+          </w:rPr>
+          <w:t>Princeton</w:t>
+        </w:r>
+        <w:r>
+          <w:rPr>
+            <w:rFonts w:ascii="Arial" w:hAnsi="Arial" w:cs="Arial"/>
+            <w:sz w:val="24"/>
+            <w:szCs w:val="24"/>
+            <w:lang w:val="en-US"/>
+          </w:rPr>
+          <w:t xml:space="preserve"> </w:t>
+        </w:r>
+        <w:r>
+          <w:rPr>
+            <w:rFonts w:ascii="Arial" w:hAnsi="Arial" w:cs="Arial"/>
+            <w:sz w:val="24"/>
+            <w:szCs w:val="24"/>
+            <w:lang w:val="en-US"/>
+          </w:rPr>
+          <w:t>University Press</w:t>
+        </w:r>
+      </w:hyperlink>
+      <w:r>
+        <w:rPr>
+          <w:rFonts w:ascii="Arial" w:hAnsi="Arial" w:cs="Arial"/>
+          <w:sz w:val="24"/>
+          <w:szCs w:val="24"/>
+          <w:lang w:val="en-US"/>
+        </w:rPr>
+        <w:t>,</w:t>
+      </w:r>
+      <w:r>
+        <w:rPr>
+          <w:rFonts w:ascii="Arial" w:hAnsi="Arial" w:cs="Arial"/>
+          <w:sz w:val="24"/>
+          <w:szCs w:val="24"/>
+          <w:lang w:val="en-US"/>
+        </w:rPr>
+        <w:t> </w:t>
+      </w:r>
+      <w:r>
+        <w:rPr>
+          <w:rFonts w:ascii="Arial" w:hAnsi="Arial" w:cs="Arial"/>
+          <w:sz w:val="24"/>
+          <w:szCs w:val="24"/>
+          <w:lang w:val="en-US"/>
+        </w:rPr>
+        <w:t>2007.</w:t>
+      </w:r>
+    </w:p>
+    <w:p>
+      <w:pPr>
+        <w:spacing w:after="0" w:line="240" w:lineRule="auto"/>
+        <w:jc w:val="both"/>
+        <w:rPr>
+          <w:rFonts w:ascii="Arial" w:hAnsi="Arial" w:cs="Arial"/>
+          <w:sz w:val="24"/>
+          <w:szCs w:val="24"/>
+          <w:lang w:val="en-US"/>
+        </w:rPr>
+      </w:pPr>
+    </w:p>
+    <w:p>
+      <w:pPr>
+        <w:spacing w:after="0" w:line="240" w:lineRule="auto"/>
+        <w:jc w:val="both"/>
+        <w:rPr>
+          <w:rFonts w:ascii="Arial" w:hAnsi="Arial" w:cs="Arial"/>
+          <w:sz w:val="24"/>
+          <w:szCs w:val="24"/>
+          <w:lang w:val="en-US"/>
+        </w:rPr>
+      </w:pPr>
       <w:r>
         <w:rPr>
           <w:rFonts w:ascii="Arial" w:hAnsi="Arial" w:cs="Arial"/>
@@ -5249,16 +5669,25 @@
           <w:sz w:val="24"/>
           <w:szCs w:val="24"/>
         </w:rPr>
-        <w:t xml:space="preserve">: Uma Aplicação de Quantis Condicionais Extremos para os Retornos Relativos ao IBOVESPA e Petrobrás. </w:t>
-      </w:r>
-      <w:r>
-        <w:rPr>
-          <w:rFonts w:ascii="Arial" w:hAnsi="Arial" w:cs="Arial"/>
-          <w:sz w:val="24"/>
-          <w:szCs w:val="24"/>
-          <w:lang w:val="en-US"/>
-        </w:rPr>
-        <w:t xml:space="preserve">2017. Dissertação (Mestrado em Economia) – Programa de Pós-Graduação em Economia, Centro de Ciências Sociais Aplicadas, Universidade Federal de Pernambuco, Recife, 2017.  </w:t>
+        <w:t xml:space="preserve">: Uma Aplicação de Quantis Condicionais Extremos para os Retornos Relativos ao IBOVESPA e Petrobrás. 2017. Dissertação </w:t>
+      </w:r>
+      <w:r>
+        <w:rPr>
+          <w:rFonts w:ascii="Arial" w:hAnsi="Arial" w:cs="Arial"/>
+          <w:sz w:val="24"/>
+          <w:szCs w:val="24"/>
+        </w:rPr>
+        <w:lastRenderedPageBreak/>
+        <w:t>(Mestrado em Economia) – Programa de Pós-Graduação em Economia, Centro de Ciências Sociais Aplicadas, Universidade Federal de Pernambuco, Recife, 2017</w:t>
+      </w:r>
+      <w:r>
+        <w:rPr>
+          <w:rFonts w:ascii="Arial" w:hAnsi="Arial" w:cs="Arial"/>
+          <w:sz w:val="24"/>
+          <w:szCs w:val="24"/>
+          <w:lang w:val="en-US"/>
+        </w:rPr>
+        <w:t xml:space="preserve">.  </w:t>
       </w:r>
     </w:p>
     <w:p>
@@ -5395,8 +5824,32 @@
         <w:t xml:space="preserve"> 2005.</w:t>
       </w:r>
     </w:p>
+    <w:p>
+      <w:pPr>
+        <w:spacing w:after="0" w:line="240" w:lineRule="auto"/>
+        <w:jc w:val="both"/>
+        <w:rPr>
+          <w:rFonts w:ascii="Arial" w:hAnsi="Arial" w:cs="Arial"/>
+          <w:sz w:val="24"/>
+          <w:szCs w:val="24"/>
+          <w:lang w:val="en-US"/>
+        </w:rPr>
+      </w:pPr>
+    </w:p>
+    <w:p>
+      <w:pPr>
+        <w:spacing w:after="0" w:line="240" w:lineRule="auto"/>
+        <w:jc w:val="both"/>
+        <w:rPr>
+          <w:rFonts w:ascii="Arial" w:hAnsi="Arial" w:cs="Arial"/>
+          <w:sz w:val="24"/>
+          <w:szCs w:val="24"/>
+          <w:lang w:val="en-US"/>
+        </w:rPr>
+      </w:pPr>
+    </w:p>
     <w:sectPr>
-      <w:headerReference w:type="default" r:id="rId9"/>
+      <w:headerReference w:type="default" r:id="rId11"/>
       <w:pgSz w:w="11906" w:h="16838" w:code="9"/>
       <w:pgMar w:top="1701" w:right="1134" w:bottom="1134" w:left="1701" w:header="709" w:footer="709" w:gutter="0"/>
       <w:cols w:space="708"/>

</xml_diff>